<commit_message>
update example with external metadata file
</commit_message>
<xml_diff>
--- a/templates/reference_trivadis.docx
+++ b/templates/reference_trivadis.docx
@@ -2,7 +2,10 @@
 <file path=word/document.xml><?xml version="1.0" encoding="utf-8"?>
 <w:document xmlns:wpc="http://schemas.microsoft.com/office/word/2010/wordprocessingCanvas" xmlns:cx="http://schemas.microsoft.com/office/drawing/2014/chartex" xmlns:cx1="http://schemas.microsoft.com/office/drawing/2015/9/8/chartex" xmlns:cx2="http://schemas.microsoft.com/office/drawing/2015/10/21/chartex" xmlns:cx3="http://schemas.microsoft.com/office/drawing/2016/5/9/chartex" xmlns:cx4="http://schemas.microsoft.com/office/drawing/2016/5/10/chartex" xmlns:cx5="http://schemas.microsoft.com/office/drawing/2016/5/11/chartex" xmlns:cx6="http://schemas.microsoft.com/office/drawing/2016/5/12/chartex" xmlns:cx7="http://schemas.microsoft.com/office/drawing/2016/5/13/chartex" xmlns:cx8="http://schemas.microsoft.com/office/drawing/2016/5/14/chartex" xmlns:mc="http://schemas.openxmlformats.org/markup-compatibility/2006" xmlns:aink="http://schemas.microsoft.com/office/drawing/2016/ink" xmlns:am3d="http://schemas.microsoft.com/office/drawing/2017/model3d" xmlns:o="urn:schemas-microsoft-com:office:office" xmlns:r="http://schemas.openxmlformats.org/officeDocument/2006/relationships" xmlns:m="http://schemas.openxmlformats.org/officeDocument/2006/math" xmlns:v="urn:schemas-microsoft-com:vml" xmlns:wp14="http://schemas.microsoft.com/office/word/2010/wordprocessingDrawing" xmlns:wp="http://schemas.openxmlformats.org/drawingml/2006/wordprocessingDrawing" xmlns:w10="urn:schemas-microsoft-com:office:word" xmlns:w="http://schemas.openxmlformats.org/wordprocessingml/2006/main" xmlns:w14="http://schemas.microsoft.com/office/word/2010/wordml" xmlns:w15="http://schemas.microsoft.com/office/word/2012/wordml" xmlns:w16cid="http://schemas.microsoft.com/office/word/2016/wordml/cid" xmlns:w16se="http://schemas.microsoft.com/office/word/2015/wordml/symex" xmlns:wpg="http://schemas.microsoft.com/office/word/2010/wordprocessingGroup" xmlns:wpi="http://schemas.microsoft.com/office/word/2010/wordprocessingInk" xmlns:wne="http://schemas.microsoft.com/office/word/2006/wordml" xmlns:wps="http://schemas.microsoft.com/office/word/2010/wordprocessingShape" mc:Ignorable="w14 w15 w16se w16cid wp14">
   <w:body>
-    <w:p/>
+    <w:p>
+      <w:bookmarkStart w:id="0" w:name="_GoBack"/>
+    </w:p>
+    <w:bookmarkEnd w:id="0"/>
     <w:p>
       <w:pPr>
         <w:pStyle w:val="SourceCode"/>
@@ -1292,8 +1295,6 @@
         <w:lang w:val="de-DE"/>
       </w:rPr>
     </w:pPr>
-    <w:bookmarkStart w:id="0" w:name="_GoBack"/>
-    <w:bookmarkEnd w:id="0"/>
     <w:r>
       <w:rPr>
         <w:noProof/>
@@ -7008,7 +7009,7 @@
     <w:link w:val="Heading1Char"/>
     <w:uiPriority w:val="9"/>
     <w:qFormat/>
-    <w:rsid w:val="006A0BD8"/>
+    <w:rsid w:val="009A0194"/>
     <w:pPr>
       <w:keepNext/>
       <w:keepLines/>
@@ -7022,6 +7023,7 @@
     <w:rPr>
       <w:rFonts w:ascii="Nunito" w:eastAsiaTheme="majorEastAsia" w:hAnsi="Nunito" w:cstheme="majorBidi"/>
       <w:b/>
+      <w:sz w:val="24"/>
       <w:szCs w:val="32"/>
     </w:rPr>
   </w:style>
@@ -7263,11 +7265,10 @@
     <w:basedOn w:val="DefaultParagraphFont"/>
     <w:link w:val="Heading1"/>
     <w:uiPriority w:val="9"/>
-    <w:rsid w:val="006A0BD8"/>
+    <w:rsid w:val="009A0194"/>
     <w:rPr>
       <w:rFonts w:ascii="Nunito" w:eastAsiaTheme="majorEastAsia" w:hAnsi="Nunito" w:cstheme="majorBidi"/>
       <w:b/>
-      <w:sz w:val="20"/>
       <w:szCs w:val="32"/>
     </w:rPr>
   </w:style>
@@ -7278,7 +7279,7 @@
     <w:uiPriority w:val="39"/>
     <w:unhideWhenUsed/>
     <w:qFormat/>
-    <w:rsid w:val="00F17D61"/>
+    <w:rsid w:val="009A0194"/>
     <w:pPr>
       <w:numPr>
         <w:numId w:val="0"/>
@@ -7288,6 +7289,7 @@
     </w:pPr>
     <w:rPr>
       <w:bCs/>
+      <w:sz w:val="32"/>
       <w:szCs w:val="28"/>
       <w:lang w:val="en-US"/>
     </w:rPr>
@@ -7299,14 +7301,15 @@
     <w:autoRedefine/>
     <w:uiPriority w:val="39"/>
     <w:unhideWhenUsed/>
-    <w:rsid w:val="00F17D61"/>
+    <w:rsid w:val="00077026"/>
     <w:pPr>
-      <w:spacing w:before="240" w:after="120"/>
+      <w:spacing w:before="0" w:after="0"/>
     </w:pPr>
     <w:rPr>
       <w:rFonts w:ascii="Nunito" w:hAnsi="Nunito"/>
       <w:b/>
       <w:caps/>
+      <w:sz w:val="24"/>
       <w:szCs w:val="22"/>
     </w:rPr>
   </w:style>
@@ -8591,14 +8594,8 @@
     <w:name w:val="Source Code"/>
     <w:basedOn w:val="Normal"/>
     <w:qFormat/>
-    <w:rsid w:val="001B4F4B"/>
+    <w:rsid w:val="00C73DBF"/>
     <w:pPr>
-      <w:pBdr>
-        <w:top w:val="single" w:sz="4" w:space="1" w:color="auto"/>
-        <w:left w:val="single" w:sz="4" w:space="4" w:color="auto"/>
-        <w:bottom w:val="single" w:sz="4" w:space="1" w:color="auto"/>
-        <w:right w:val="single" w:sz="4" w:space="4" w:color="auto"/>
-      </w:pBdr>
       <w:spacing w:before="0" w:after="0" w:line="240" w:lineRule="auto"/>
     </w:pPr>
     <w:rPr>
@@ -9022,7 +9019,7 @@
 </file>
 
 <file path=customXml/itemProps1.xml><?xml version="1.0" encoding="utf-8"?>
-<ds:datastoreItem xmlns:ds="http://schemas.openxmlformats.org/officeDocument/2006/customXml" ds:itemID="{E46EE68F-3733-7142-B194-53D9FBB2B791}">
+<ds:datastoreItem xmlns:ds="http://schemas.openxmlformats.org/officeDocument/2006/customXml" ds:itemID="{DF1AA860-62C7-C643-B837-D77242D7EEA6}">
   <ds:schemaRefs>
     <ds:schemaRef ds:uri="http://schemas.openxmlformats.org/officeDocument/2006/bibliography"/>
   </ds:schemaRefs>

</xml_diff>